<commit_message>
Added stuff and things
</commit_message>
<xml_diff>
--- a/Design_Overview.docx
+++ b/Design_Overview.docx
@@ -3,12 +3,520 @@
 <w:document xmlns:wpc="http://schemas.microsoft.com/office/word/2010/wordprocessingCanvas" xmlns:mc="http://schemas.openxmlformats.org/markup-compatibility/2006" xmlns:o="urn:schemas-microsoft-com:office:office" xmlns:r="http://schemas.openxmlformats.org/officeDocument/2006/relationships" xmlns:m="http://schemas.openxmlformats.org/officeDocument/2006/math" xmlns:v="urn:schemas-microsoft-com:vml" xmlns:wp14="http://schemas.microsoft.com/office/word/2010/wordprocessingDrawing" xmlns:wp="http://schemas.openxmlformats.org/drawingml/2006/wordprocessingDrawing" xmlns:w10="urn:schemas-microsoft-com:office:word" xmlns:w="http://schemas.openxmlformats.org/wordprocessingml/2006/main" xmlns:w14="http://schemas.microsoft.com/office/word/2010/wordml" xmlns:w15="http://schemas.microsoft.com/office/word/2012/wordml" xmlns:wpg="http://schemas.microsoft.com/office/word/2010/wordprocessingGroup" xmlns:wpi="http://schemas.microsoft.com/office/word/2010/wordprocessingInk" xmlns:wne="http://schemas.microsoft.com/office/word/2006/wordml" xmlns:wps="http://schemas.microsoft.com/office/word/2010/wordprocessingShape" mc:Ignorable="w14 w15 wp14">
   <w:body>
     <w:p>
+      <w:pPr>
+        <w:pStyle w:val="Heading1"/>
+      </w:pPr>
       <w:r>
-        <w:t>Hello</w:t>
+        <w:t>Nomenclature</w:t>
       </w:r>
+    </w:p>
+    <w:p>
+      <w:pPr>
+        <w:pStyle w:val="Heading1"/>
+      </w:pPr>
       <w:bookmarkStart w:id="0" w:name="_GoBack"/>
+      <w:r>
+        <w:rPr>
+          <w:noProof/>
+          <w:lang w:eastAsia="en-CA"/>
+        </w:rPr>
+        <w:drawing>
+          <wp:inline distT="0" distB="0" distL="0" distR="0" wp14:anchorId="6D090710" wp14:editId="0E60F451">
+            <wp:extent cx="5943600" cy="1500871"/>
+            <wp:effectExtent l="0" t="0" r="0" b="4445"/>
+            <wp:docPr id="1" name="Picture 1"/>
+            <wp:cNvGraphicFramePr>
+              <a:graphicFrameLocks xmlns:a="http://schemas.openxmlformats.org/drawingml/2006/main" noChangeAspect="1"/>
+            </wp:cNvGraphicFramePr>
+            <a:graphic xmlns:a="http://schemas.openxmlformats.org/drawingml/2006/main">
+              <a:graphicData uri="http://schemas.openxmlformats.org/drawingml/2006/picture">
+                <pic:pic xmlns:pic="http://schemas.openxmlformats.org/drawingml/2006/picture">
+                  <pic:nvPicPr>
+                    <pic:cNvPr id="1" name=""/>
+                    <pic:cNvPicPr/>
+                  </pic:nvPicPr>
+                  <pic:blipFill>
+                    <a:blip r:embed="rId7"/>
+                    <a:stretch>
+                      <a:fillRect/>
+                    </a:stretch>
+                  </pic:blipFill>
+                  <pic:spPr>
+                    <a:xfrm>
+                      <a:off x="0" y="0"/>
+                      <a:ext cx="5943600" cy="1500871"/>
+                    </a:xfrm>
+                    <a:prstGeom prst="rect">
+                      <a:avLst/>
+                    </a:prstGeom>
+                  </pic:spPr>
+                </pic:pic>
+              </a:graphicData>
+            </a:graphic>
+          </wp:inline>
+        </w:drawing>
+      </w:r>
       <w:bookmarkEnd w:id="0"/>
+      <w:r>
+        <w:t>Modes</w:t>
+      </w:r>
     </w:p>
+    <w:tbl>
+      <w:tblPr>
+        <w:tblStyle w:val="TableGrid"/>
+        <w:tblW w:w="0" w:type="auto"/>
+        <w:tblLook w:val="04A0" w:firstRow="1" w:lastRow="0" w:firstColumn="1" w:lastColumn="0" w:noHBand="0" w:noVBand="1"/>
+      </w:tblPr>
+      <w:tblGrid>
+        <w:gridCol w:w="4675"/>
+        <w:gridCol w:w="4675"/>
+      </w:tblGrid>
+      <w:tr>
+        <w:tc>
+          <w:tcPr>
+            <w:tcW w:w="4675" w:type="dxa"/>
+            <w:shd w:val="clear" w:color="auto" w:fill="D9D9D9" w:themeFill="background1" w:themeFillShade="D9"/>
+          </w:tcPr>
+          <w:p>
+            <w:pPr>
+              <w:rPr>
+                <w:b/>
+              </w:rPr>
+            </w:pPr>
+            <w:r>
+              <w:rPr>
+                <w:b/>
+              </w:rPr>
+              <w:t>Mode</w:t>
+            </w:r>
+          </w:p>
+        </w:tc>
+        <w:tc>
+          <w:tcPr>
+            <w:tcW w:w="4675" w:type="dxa"/>
+            <w:shd w:val="clear" w:color="auto" w:fill="D9D9D9" w:themeFill="background1" w:themeFillShade="D9"/>
+          </w:tcPr>
+          <w:p>
+            <w:pPr>
+              <w:rPr>
+                <w:b/>
+              </w:rPr>
+            </w:pPr>
+            <w:r>
+              <w:rPr>
+                <w:b/>
+              </w:rPr>
+              <w:t>Options</w:t>
+            </w:r>
+          </w:p>
+        </w:tc>
+      </w:tr>
+      <w:tr>
+        <w:trPr>
+          <w:trHeight w:val="504"/>
+        </w:trPr>
+        <w:tc>
+          <w:tcPr>
+            <w:tcW w:w="4675" w:type="dxa"/>
+            <w:vMerge w:val="restart"/>
+          </w:tcPr>
+          <w:p>
+            <w:r>
+              <w:t>Chamber Paced</w:t>
+            </w:r>
+          </w:p>
+        </w:tc>
+        <w:tc>
+          <w:tcPr>
+            <w:tcW w:w="4675" w:type="dxa"/>
+          </w:tcPr>
+          <w:p>
+            <w:r>
+              <w:t>Atrium</w:t>
+            </w:r>
+            <w:r>
+              <w:t xml:space="preserve"> (AOO)</w:t>
+            </w:r>
+          </w:p>
+        </w:tc>
+      </w:tr>
+      <w:tr>
+        <w:trPr>
+          <w:trHeight w:val="504"/>
+        </w:trPr>
+        <w:tc>
+          <w:tcPr>
+            <w:tcW w:w="4675" w:type="dxa"/>
+            <w:vMerge/>
+          </w:tcPr>
+          <w:p/>
+        </w:tc>
+        <w:tc>
+          <w:tcPr>
+            <w:tcW w:w="4675" w:type="dxa"/>
+          </w:tcPr>
+          <w:p>
+            <w:r>
+              <w:t>Ventricle</w:t>
+            </w:r>
+            <w:r>
+              <w:t xml:space="preserve"> (VOO)</w:t>
+            </w:r>
+          </w:p>
+        </w:tc>
+      </w:tr>
+      <w:tr>
+        <w:trPr>
+          <w:trHeight w:val="504"/>
+        </w:trPr>
+        <w:tc>
+          <w:tcPr>
+            <w:tcW w:w="4675" w:type="dxa"/>
+            <w:vMerge/>
+          </w:tcPr>
+          <w:p/>
+        </w:tc>
+        <w:tc>
+          <w:tcPr>
+            <w:tcW w:w="4675" w:type="dxa"/>
+          </w:tcPr>
+          <w:p>
+            <w:r>
+              <w:t>Dual</w:t>
+            </w:r>
+            <w:r>
+              <w:t xml:space="preserve"> (DOO)</w:t>
+            </w:r>
+          </w:p>
+        </w:tc>
+      </w:tr>
+      <w:tr>
+        <w:trPr>
+          <w:trHeight w:val="504"/>
+        </w:trPr>
+        <w:tc>
+          <w:tcPr>
+            <w:tcW w:w="4675" w:type="dxa"/>
+            <w:vMerge/>
+          </w:tcPr>
+          <w:p/>
+        </w:tc>
+        <w:tc>
+          <w:tcPr>
+            <w:tcW w:w="4675" w:type="dxa"/>
+          </w:tcPr>
+          <w:p>
+            <w:r>
+              <w:t>None</w:t>
+            </w:r>
+            <w:r>
+              <w:t xml:space="preserve"> (Off)</w:t>
+            </w:r>
+          </w:p>
+        </w:tc>
+      </w:tr>
+      <w:tr>
+        <w:trPr>
+          <w:trHeight w:val="504"/>
+        </w:trPr>
+        <w:tc>
+          <w:tcPr>
+            <w:tcW w:w="4675" w:type="dxa"/>
+            <w:vMerge w:val="restart"/>
+          </w:tcPr>
+          <w:p>
+            <w:r>
+              <w:t>Chamber Sensed</w:t>
+            </w:r>
+          </w:p>
+        </w:tc>
+        <w:tc>
+          <w:tcPr>
+            <w:tcW w:w="4675" w:type="dxa"/>
+          </w:tcPr>
+          <w:p>
+            <w:r>
+              <w:t>Atrium</w:t>
+            </w:r>
+            <w:r>
+              <w:t xml:space="preserve"> (AAI)</w:t>
+            </w:r>
+          </w:p>
+        </w:tc>
+      </w:tr>
+      <w:tr>
+        <w:trPr>
+          <w:trHeight w:val="504"/>
+        </w:trPr>
+        <w:tc>
+          <w:tcPr>
+            <w:tcW w:w="4675" w:type="dxa"/>
+            <w:vMerge/>
+          </w:tcPr>
+          <w:p/>
+        </w:tc>
+        <w:tc>
+          <w:tcPr>
+            <w:tcW w:w="4675" w:type="dxa"/>
+          </w:tcPr>
+          <w:p>
+            <w:r>
+              <w:t>Ventricle</w:t>
+            </w:r>
+            <w:r>
+              <w:t xml:space="preserve"> (VVI</w:t>
+            </w:r>
+            <w:r>
+              <w:t>, VDD</w:t>
+            </w:r>
+            <w:r>
+              <w:t>)</w:t>
+            </w:r>
+          </w:p>
+        </w:tc>
+      </w:tr>
+      <w:tr>
+        <w:trPr>
+          <w:trHeight w:val="504"/>
+        </w:trPr>
+        <w:tc>
+          <w:tcPr>
+            <w:tcW w:w="4675" w:type="dxa"/>
+            <w:vMerge/>
+          </w:tcPr>
+          <w:p/>
+        </w:tc>
+        <w:tc>
+          <w:tcPr>
+            <w:tcW w:w="4675" w:type="dxa"/>
+          </w:tcPr>
+          <w:p>
+            <w:r>
+              <w:t>Dual</w:t>
+            </w:r>
+            <w:r>
+              <w:t xml:space="preserve"> (DDD, DDI)</w:t>
+            </w:r>
+          </w:p>
+        </w:tc>
+      </w:tr>
+      <w:tr>
+        <w:trPr>
+          <w:trHeight w:val="504"/>
+        </w:trPr>
+        <w:tc>
+          <w:tcPr>
+            <w:tcW w:w="4675" w:type="dxa"/>
+            <w:vMerge/>
+          </w:tcPr>
+          <w:p/>
+        </w:tc>
+        <w:tc>
+          <w:tcPr>
+            <w:tcW w:w="4675" w:type="dxa"/>
+          </w:tcPr>
+          <w:p>
+            <w:r>
+              <w:t>None</w:t>
+            </w:r>
+            <w:r>
+              <w:t xml:space="preserve"> (Off)</w:t>
+            </w:r>
+          </w:p>
+        </w:tc>
+      </w:tr>
+      <w:tr>
+        <w:trPr>
+          <w:trHeight w:val="504"/>
+        </w:trPr>
+        <w:tc>
+          <w:tcPr>
+            <w:tcW w:w="4675" w:type="dxa"/>
+            <w:vMerge w:val="restart"/>
+          </w:tcPr>
+          <w:p>
+            <w:r>
+              <w:t>Response to Activity</w:t>
+            </w:r>
+          </w:p>
+        </w:tc>
+        <w:tc>
+          <w:tcPr>
+            <w:tcW w:w="4675" w:type="dxa"/>
+          </w:tcPr>
+          <w:p>
+            <w:r>
+              <w:t>Triggered</w:t>
+            </w:r>
+          </w:p>
+        </w:tc>
+      </w:tr>
+      <w:tr>
+        <w:trPr>
+          <w:trHeight w:val="504"/>
+        </w:trPr>
+        <w:tc>
+          <w:tcPr>
+            <w:tcW w:w="4675" w:type="dxa"/>
+            <w:vMerge/>
+          </w:tcPr>
+          <w:p/>
+        </w:tc>
+        <w:tc>
+          <w:tcPr>
+            <w:tcW w:w="4675" w:type="dxa"/>
+          </w:tcPr>
+          <w:p>
+            <w:r>
+              <w:t>Inhibited</w:t>
+            </w:r>
+          </w:p>
+        </w:tc>
+      </w:tr>
+      <w:tr>
+        <w:trPr>
+          <w:trHeight w:val="504"/>
+        </w:trPr>
+        <w:tc>
+          <w:tcPr>
+            <w:tcW w:w="4675" w:type="dxa"/>
+            <w:vMerge/>
+          </w:tcPr>
+          <w:p/>
+        </w:tc>
+        <w:tc>
+          <w:tcPr>
+            <w:tcW w:w="4675" w:type="dxa"/>
+          </w:tcPr>
+          <w:p>
+            <w:r>
+              <w:t>Dual</w:t>
+            </w:r>
+            <w:r>
+              <w:t xml:space="preserve"> (DDDR)</w:t>
+            </w:r>
+          </w:p>
+        </w:tc>
+      </w:tr>
+      <w:tr>
+        <w:trPr>
+          <w:trHeight w:val="504"/>
+        </w:trPr>
+        <w:tc>
+          <w:tcPr>
+            <w:tcW w:w="4675" w:type="dxa"/>
+            <w:vMerge/>
+          </w:tcPr>
+          <w:p/>
+        </w:tc>
+        <w:tc>
+          <w:tcPr>
+            <w:tcW w:w="4675" w:type="dxa"/>
+          </w:tcPr>
+          <w:p>
+            <w:r>
+              <w:t>None</w:t>
+            </w:r>
+            <w:r>
+              <w:t xml:space="preserve"> (Off)</w:t>
+            </w:r>
+          </w:p>
+        </w:tc>
+      </w:tr>
+      <w:tr>
+        <w:trPr>
+          <w:trHeight w:val="504"/>
+        </w:trPr>
+        <w:tc>
+          <w:tcPr>
+            <w:tcW w:w="4675" w:type="dxa"/>
+            <w:vMerge w:val="restart"/>
+          </w:tcPr>
+          <w:p>
+            <w:r>
+              <w:t>Programmable Rate Modulation</w:t>
+            </w:r>
+          </w:p>
+        </w:tc>
+        <w:tc>
+          <w:tcPr>
+            <w:tcW w:w="4675" w:type="dxa"/>
+          </w:tcPr>
+          <w:p>
+            <w:r>
+              <w:t>Simple</w:t>
+            </w:r>
+          </w:p>
+        </w:tc>
+      </w:tr>
+      <w:tr>
+        <w:trPr>
+          <w:trHeight w:val="504"/>
+        </w:trPr>
+        <w:tc>
+          <w:tcPr>
+            <w:tcW w:w="4675" w:type="dxa"/>
+            <w:vMerge/>
+          </w:tcPr>
+          <w:p/>
+        </w:tc>
+        <w:tc>
+          <w:tcPr>
+            <w:tcW w:w="4675" w:type="dxa"/>
+          </w:tcPr>
+          <w:p>
+            <w:r>
+              <w:t>Multi</w:t>
+            </w:r>
+          </w:p>
+        </w:tc>
+      </w:tr>
+      <w:tr>
+        <w:trPr>
+          <w:trHeight w:val="504"/>
+        </w:trPr>
+        <w:tc>
+          <w:tcPr>
+            <w:tcW w:w="4675" w:type="dxa"/>
+            <w:vMerge/>
+          </w:tcPr>
+          <w:p/>
+        </w:tc>
+        <w:tc>
+          <w:tcPr>
+            <w:tcW w:w="4675" w:type="dxa"/>
+          </w:tcPr>
+          <w:p>
+            <w:r>
+              <w:t>Communicating</w:t>
+            </w:r>
+          </w:p>
+        </w:tc>
+      </w:tr>
+      <w:tr>
+        <w:trPr>
+          <w:trHeight w:val="504"/>
+        </w:trPr>
+        <w:tc>
+          <w:tcPr>
+            <w:tcW w:w="4675" w:type="dxa"/>
+            <w:vMerge/>
+          </w:tcPr>
+          <w:p/>
+        </w:tc>
+        <w:tc>
+          <w:tcPr>
+            <w:tcW w:w="4675" w:type="dxa"/>
+          </w:tcPr>
+          <w:p>
+            <w:r>
+              <w:t>Rate Modulation</w:t>
+            </w:r>
+          </w:p>
+        </w:tc>
+      </w:tr>
+    </w:tbl>
+    <w:p/>
     <w:sectPr>
       <w:pgSz w:w="12240" w:h="15840"/>
       <w:pgMar w:top="1440" w:right="1440" w:bottom="1440" w:left="1440" w:header="708" w:footer="708" w:gutter="0"/>
@@ -17,6 +525,178 @@
     </w:sectPr>
   </w:body>
 </w:document>
+</file>
+
+<file path=word/endnotes.xml><?xml version="1.0" encoding="utf-8"?>
+<w:endnotes xmlns:wpc="http://schemas.microsoft.com/office/word/2010/wordprocessingCanvas" xmlns:mc="http://schemas.openxmlformats.org/markup-compatibility/2006" xmlns:o="urn:schemas-microsoft-com:office:office" xmlns:r="http://schemas.openxmlformats.org/officeDocument/2006/relationships" xmlns:m="http://schemas.openxmlformats.org/officeDocument/2006/math" xmlns:v="urn:schemas-microsoft-com:vml" xmlns:wp14="http://schemas.microsoft.com/office/word/2010/wordprocessingDrawing" xmlns:wp="http://schemas.openxmlformats.org/drawingml/2006/wordprocessingDrawing" xmlns:w10="urn:schemas-microsoft-com:office:word" xmlns:w="http://schemas.openxmlformats.org/wordprocessingml/2006/main" xmlns:w14="http://schemas.microsoft.com/office/word/2010/wordml" xmlns:w15="http://schemas.microsoft.com/office/word/2012/wordml" xmlns:wpg="http://schemas.microsoft.com/office/word/2010/wordprocessingGroup" xmlns:wpi="http://schemas.microsoft.com/office/word/2010/wordprocessingInk" xmlns:wne="http://schemas.microsoft.com/office/word/2006/wordml" xmlns:wps="http://schemas.microsoft.com/office/word/2010/wordprocessingShape" mc:Ignorable="w14 w15 wp14">
+  <w:endnote w:type="separator" w:id="-1">
+    <w:p>
+      <w:pPr>
+        <w:spacing w:after="0" w:line="240" w:lineRule="auto"/>
+      </w:pPr>
+      <w:r>
+        <w:separator/>
+      </w:r>
+    </w:p>
+  </w:endnote>
+  <w:endnote w:type="continuationSeparator" w:id="0">
+    <w:p>
+      <w:pPr>
+        <w:spacing w:after="0" w:line="240" w:lineRule="auto"/>
+      </w:pPr>
+      <w:r>
+        <w:continuationSeparator/>
+      </w:r>
+    </w:p>
+  </w:endnote>
+</w:endnotes>
+</file>
+
+<file path=word/footnotes.xml><?xml version="1.0" encoding="utf-8"?>
+<w:footnotes xmlns:wpc="http://schemas.microsoft.com/office/word/2010/wordprocessingCanvas" xmlns:mc="http://schemas.openxmlformats.org/markup-compatibility/2006" xmlns:o="urn:schemas-microsoft-com:office:office" xmlns:r="http://schemas.openxmlformats.org/officeDocument/2006/relationships" xmlns:m="http://schemas.openxmlformats.org/officeDocument/2006/math" xmlns:v="urn:schemas-microsoft-com:vml" xmlns:wp14="http://schemas.microsoft.com/office/word/2010/wordprocessingDrawing" xmlns:wp="http://schemas.openxmlformats.org/drawingml/2006/wordprocessingDrawing" xmlns:w10="urn:schemas-microsoft-com:office:word" xmlns:w="http://schemas.openxmlformats.org/wordprocessingml/2006/main" xmlns:w14="http://schemas.microsoft.com/office/word/2010/wordml" xmlns:w15="http://schemas.microsoft.com/office/word/2012/wordml" xmlns:wpg="http://schemas.microsoft.com/office/word/2010/wordprocessingGroup" xmlns:wpi="http://schemas.microsoft.com/office/word/2010/wordprocessingInk" xmlns:wne="http://schemas.microsoft.com/office/word/2006/wordml" xmlns:wps="http://schemas.microsoft.com/office/word/2010/wordprocessingShape" mc:Ignorable="w14 w15 wp14">
+  <w:footnote w:type="separator" w:id="-1">
+    <w:p>
+      <w:pPr>
+        <w:spacing w:after="0" w:line="240" w:lineRule="auto"/>
+      </w:pPr>
+      <w:r>
+        <w:separator/>
+      </w:r>
+    </w:p>
+  </w:footnote>
+  <w:footnote w:type="continuationSeparator" w:id="0">
+    <w:p>
+      <w:pPr>
+        <w:spacing w:after="0" w:line="240" w:lineRule="auto"/>
+      </w:pPr>
+      <w:r>
+        <w:continuationSeparator/>
+      </w:r>
+    </w:p>
+  </w:footnote>
+</w:footnotes>
+</file>
+
+<file path=word/numbering.xml><?xml version="1.0" encoding="utf-8"?>
+<w:numbering xmlns:wpc="http://schemas.microsoft.com/office/word/2010/wordprocessingCanvas" xmlns:mc="http://schemas.openxmlformats.org/markup-compatibility/2006" xmlns:o="urn:schemas-microsoft-com:office:office" xmlns:r="http://schemas.openxmlformats.org/officeDocument/2006/relationships" xmlns:m="http://schemas.openxmlformats.org/officeDocument/2006/math" xmlns:v="urn:schemas-microsoft-com:vml" xmlns:wp14="http://schemas.microsoft.com/office/word/2010/wordprocessingDrawing" xmlns:wp="http://schemas.openxmlformats.org/drawingml/2006/wordprocessingDrawing" xmlns:w10="urn:schemas-microsoft-com:office:word" xmlns:w="http://schemas.openxmlformats.org/wordprocessingml/2006/main" xmlns:w14="http://schemas.microsoft.com/office/word/2010/wordml" xmlns:w15="http://schemas.microsoft.com/office/word/2012/wordml" xmlns:wpg="http://schemas.microsoft.com/office/word/2010/wordprocessingGroup" xmlns:wpi="http://schemas.microsoft.com/office/word/2010/wordprocessingInk" xmlns:wne="http://schemas.microsoft.com/office/word/2006/wordml" xmlns:wps="http://schemas.microsoft.com/office/word/2010/wordprocessingShape" mc:Ignorable="w14 w15 wp14">
+  <w:abstractNum w:abstractNumId="0">
+    <w:nsid w:val="113A1352"/>
+    <w:multiLevelType w:val="hybridMultilevel"/>
+    <w:tmpl w:val="C5D2AE90"/>
+    <w:lvl w:ilvl="0" w:tplc="898681FC">
+      <w:start w:val="1"/>
+      <w:numFmt w:val="bullet"/>
+      <w:lvlRestart w:val="0"/>
+      <w:lvlText w:val=""/>
+      <w:lvlJc w:val="left"/>
+      <w:pPr>
+        <w:ind w:left="720" w:hanging="363"/>
+      </w:pPr>
+      <w:rPr>
+        <w:rFonts w:ascii="Symbol" w:hAnsi="Symbol" w:hint="default"/>
+      </w:rPr>
+    </w:lvl>
+    <w:lvl w:ilvl="1" w:tplc="10090003" w:tentative="1">
+      <w:start w:val="1"/>
+      <w:numFmt w:val="bullet"/>
+      <w:lvlText w:val="o"/>
+      <w:lvlJc w:val="left"/>
+      <w:pPr>
+        <w:ind w:left="1440" w:hanging="360"/>
+      </w:pPr>
+      <w:rPr>
+        <w:rFonts w:ascii="Courier New" w:hAnsi="Courier New" w:cs="Courier New" w:hint="default"/>
+      </w:rPr>
+    </w:lvl>
+    <w:lvl w:ilvl="2" w:tplc="10090005" w:tentative="1">
+      <w:start w:val="1"/>
+      <w:numFmt w:val="bullet"/>
+      <w:lvlText w:val=""/>
+      <w:lvlJc w:val="left"/>
+      <w:pPr>
+        <w:ind w:left="2160" w:hanging="360"/>
+      </w:pPr>
+      <w:rPr>
+        <w:rFonts w:ascii="Wingdings" w:hAnsi="Wingdings" w:hint="default"/>
+      </w:rPr>
+    </w:lvl>
+    <w:lvl w:ilvl="3" w:tplc="10090001" w:tentative="1">
+      <w:start w:val="1"/>
+      <w:numFmt w:val="bullet"/>
+      <w:lvlText w:val=""/>
+      <w:lvlJc w:val="left"/>
+      <w:pPr>
+        <w:ind w:left="2880" w:hanging="360"/>
+      </w:pPr>
+      <w:rPr>
+        <w:rFonts w:ascii="Symbol" w:hAnsi="Symbol" w:hint="default"/>
+      </w:rPr>
+    </w:lvl>
+    <w:lvl w:ilvl="4" w:tplc="10090003" w:tentative="1">
+      <w:start w:val="1"/>
+      <w:numFmt w:val="bullet"/>
+      <w:lvlText w:val="o"/>
+      <w:lvlJc w:val="left"/>
+      <w:pPr>
+        <w:ind w:left="3600" w:hanging="360"/>
+      </w:pPr>
+      <w:rPr>
+        <w:rFonts w:ascii="Courier New" w:hAnsi="Courier New" w:cs="Courier New" w:hint="default"/>
+      </w:rPr>
+    </w:lvl>
+    <w:lvl w:ilvl="5" w:tplc="10090005" w:tentative="1">
+      <w:start w:val="1"/>
+      <w:numFmt w:val="bullet"/>
+      <w:lvlText w:val=""/>
+      <w:lvlJc w:val="left"/>
+      <w:pPr>
+        <w:ind w:left="4320" w:hanging="360"/>
+      </w:pPr>
+      <w:rPr>
+        <w:rFonts w:ascii="Wingdings" w:hAnsi="Wingdings" w:hint="default"/>
+      </w:rPr>
+    </w:lvl>
+    <w:lvl w:ilvl="6" w:tplc="10090001" w:tentative="1">
+      <w:start w:val="1"/>
+      <w:numFmt w:val="bullet"/>
+      <w:lvlText w:val=""/>
+      <w:lvlJc w:val="left"/>
+      <w:pPr>
+        <w:ind w:left="5040" w:hanging="360"/>
+      </w:pPr>
+      <w:rPr>
+        <w:rFonts w:ascii="Symbol" w:hAnsi="Symbol" w:hint="default"/>
+      </w:rPr>
+    </w:lvl>
+    <w:lvl w:ilvl="7" w:tplc="10090003" w:tentative="1">
+      <w:start w:val="1"/>
+      <w:numFmt w:val="bullet"/>
+      <w:lvlText w:val="o"/>
+      <w:lvlJc w:val="left"/>
+      <w:pPr>
+        <w:ind w:left="5760" w:hanging="360"/>
+      </w:pPr>
+      <w:rPr>
+        <w:rFonts w:ascii="Courier New" w:hAnsi="Courier New" w:cs="Courier New" w:hint="default"/>
+      </w:rPr>
+    </w:lvl>
+    <w:lvl w:ilvl="8" w:tplc="10090005" w:tentative="1">
+      <w:start w:val="1"/>
+      <w:numFmt w:val="bullet"/>
+      <w:lvlText w:val=""/>
+      <w:lvlJc w:val="left"/>
+      <w:pPr>
+        <w:ind w:left="6480" w:hanging="360"/>
+      </w:pPr>
+      <w:rPr>
+        <w:rFonts w:ascii="Wingdings" w:hAnsi="Wingdings" w:hint="default"/>
+      </w:rPr>
+    </w:lvl>
+  </w:abstractNum>
+  <w:num w:numId="1">
+    <w:abstractNumId w:val="0"/>
+  </w:num>
+</w:numbering>
 </file>
 
 <file path=word/styles.xml><?xml version="1.0" encoding="utf-8"?>
@@ -413,6 +1093,27 @@
     <w:name w:val="Normal"/>
     <w:qFormat/>
   </w:style>
+  <w:style w:type="paragraph" w:styleId="Heading1">
+    <w:name w:val="heading 1"/>
+    <w:basedOn w:val="Normal"/>
+    <w:next w:val="Normal"/>
+    <w:link w:val="Heading1Char"/>
+    <w:uiPriority w:val="9"/>
+    <w:qFormat/>
+    <w:rsid w:val="008C7702"/>
+    <w:pPr>
+      <w:keepNext/>
+      <w:keepLines/>
+      <w:spacing w:before="240" w:after="0"/>
+      <w:outlineLvl w:val="0"/>
+    </w:pPr>
+    <w:rPr>
+      <w:rFonts w:asciiTheme="majorHAnsi" w:eastAsiaTheme="majorEastAsia" w:hAnsiTheme="majorHAnsi" w:cstheme="majorBidi"/>
+      <w:color w:val="2E74B5" w:themeColor="accent1" w:themeShade="BF"/>
+      <w:sz w:val="32"/>
+      <w:szCs w:val="32"/>
+    </w:rPr>
+  </w:style>
   <w:style w:type="character" w:default="1" w:styleId="DefaultParagraphFont">
     <w:name w:val="Default Paragraph Font"/>
     <w:uiPriority w:val="1"/>
@@ -439,6 +1140,93 @@
     <w:uiPriority w:val="99"/>
     <w:semiHidden/>
     <w:unhideWhenUsed/>
+  </w:style>
+  <w:style w:type="character" w:customStyle="1" w:styleId="Heading1Char">
+    <w:name w:val="Heading 1 Char"/>
+    <w:basedOn w:val="DefaultParagraphFont"/>
+    <w:link w:val="Heading1"/>
+    <w:uiPriority w:val="9"/>
+    <w:rsid w:val="008C7702"/>
+    <w:rPr>
+      <w:rFonts w:asciiTheme="majorHAnsi" w:eastAsiaTheme="majorEastAsia" w:hAnsiTheme="majorHAnsi" w:cstheme="majorBidi"/>
+      <w:color w:val="2E74B5" w:themeColor="accent1" w:themeShade="BF"/>
+      <w:sz w:val="32"/>
+      <w:szCs w:val="32"/>
+    </w:rPr>
+  </w:style>
+  <w:style w:type="paragraph" w:styleId="ListParagraph">
+    <w:name w:val="List Paragraph"/>
+    <w:basedOn w:val="Normal"/>
+    <w:uiPriority w:val="34"/>
+    <w:qFormat/>
+    <w:rsid w:val="008C7702"/>
+    <w:pPr>
+      <w:ind w:left="720"/>
+      <w:contextualSpacing/>
+    </w:pPr>
+  </w:style>
+  <w:style w:type="table" w:styleId="TableGrid">
+    <w:name w:val="Table Grid"/>
+    <w:basedOn w:val="TableNormal"/>
+    <w:uiPriority w:val="39"/>
+    <w:rsid w:val="008C7702"/>
+    <w:pPr>
+      <w:spacing w:after="0" w:line="240" w:lineRule="auto"/>
+    </w:pPr>
+    <w:tblPr>
+      <w:tblBorders>
+        <w:top w:val="single" w:sz="4" w:space="0" w:color="auto"/>
+        <w:left w:val="single" w:sz="4" w:space="0" w:color="auto"/>
+        <w:bottom w:val="single" w:sz="4" w:space="0" w:color="auto"/>
+        <w:right w:val="single" w:sz="4" w:space="0" w:color="auto"/>
+        <w:insideH w:val="single" w:sz="4" w:space="0" w:color="auto"/>
+        <w:insideV w:val="single" w:sz="4" w:space="0" w:color="auto"/>
+      </w:tblBorders>
+    </w:tblPr>
+  </w:style>
+  <w:style w:type="paragraph" w:styleId="Header">
+    <w:name w:val="header"/>
+    <w:basedOn w:val="Normal"/>
+    <w:link w:val="HeaderChar"/>
+    <w:uiPriority w:val="99"/>
+    <w:unhideWhenUsed/>
+    <w:rsid w:val="00AA482E"/>
+    <w:pPr>
+      <w:tabs>
+        <w:tab w:val="center" w:pos="4680"/>
+        <w:tab w:val="right" w:pos="9360"/>
+      </w:tabs>
+      <w:spacing w:after="0" w:line="240" w:lineRule="auto"/>
+    </w:pPr>
+  </w:style>
+  <w:style w:type="character" w:customStyle="1" w:styleId="HeaderChar">
+    <w:name w:val="Header Char"/>
+    <w:basedOn w:val="DefaultParagraphFont"/>
+    <w:link w:val="Header"/>
+    <w:uiPriority w:val="99"/>
+    <w:rsid w:val="00AA482E"/>
+  </w:style>
+  <w:style w:type="paragraph" w:styleId="Footer">
+    <w:name w:val="footer"/>
+    <w:basedOn w:val="Normal"/>
+    <w:link w:val="FooterChar"/>
+    <w:uiPriority w:val="99"/>
+    <w:unhideWhenUsed/>
+    <w:rsid w:val="00AA482E"/>
+    <w:pPr>
+      <w:tabs>
+        <w:tab w:val="center" w:pos="4680"/>
+        <w:tab w:val="right" w:pos="9360"/>
+      </w:tabs>
+      <w:spacing w:after="0" w:line="240" w:lineRule="auto"/>
+    </w:pPr>
+  </w:style>
+  <w:style w:type="character" w:customStyle="1" w:styleId="FooterChar">
+    <w:name w:val="Footer Char"/>
+    <w:basedOn w:val="DefaultParagraphFont"/>
+    <w:link w:val="Footer"/>
+    <w:uiPriority w:val="99"/>
+    <w:rsid w:val="00AA482E"/>
   </w:style>
 </w:styles>
 </file>

</xml_diff>

<commit_message>
Added a few potential requirement changes....still working...
</commit_message>
<xml_diff>
--- a/Design_Overview.docx
+++ b/Design_Overview.docx
@@ -14,7 +14,6 @@
       <w:pPr>
         <w:pStyle w:val="Heading1"/>
       </w:pPr>
-      <w:bookmarkStart w:id="0" w:name="_GoBack"/>
       <w:r>
         <w:rPr>
           <w:noProof/>
@@ -56,7 +55,6 @@
           </wp:inline>
         </w:drawing>
       </w:r>
-      <w:bookmarkEnd w:id="0"/>
       <w:r>
         <w:t>Modes</w:t>
       </w:r>
@@ -113,7 +111,7 @@
       </w:tr>
       <w:tr>
         <w:trPr>
-          <w:trHeight w:val="504"/>
+          <w:trHeight w:val="397"/>
         </w:trPr>
         <w:tc>
           <w:tcPr>
@@ -142,7 +140,7 @@
       </w:tr>
       <w:tr>
         <w:trPr>
-          <w:trHeight w:val="504"/>
+          <w:trHeight w:val="397"/>
         </w:trPr>
         <w:tc>
           <w:tcPr>
@@ -167,7 +165,7 @@
       </w:tr>
       <w:tr>
         <w:trPr>
-          <w:trHeight w:val="504"/>
+          <w:trHeight w:val="397"/>
         </w:trPr>
         <w:tc>
           <w:tcPr>
@@ -192,7 +190,7 @@
       </w:tr>
       <w:tr>
         <w:trPr>
-          <w:trHeight w:val="504"/>
+          <w:trHeight w:val="397"/>
         </w:trPr>
         <w:tc>
           <w:tcPr>
@@ -217,7 +215,7 @@
       </w:tr>
       <w:tr>
         <w:trPr>
-          <w:trHeight w:val="504"/>
+          <w:trHeight w:val="397"/>
         </w:trPr>
         <w:tc>
           <w:tcPr>
@@ -246,7 +244,7 @@
       </w:tr>
       <w:tr>
         <w:trPr>
-          <w:trHeight w:val="504"/>
+          <w:trHeight w:val="397"/>
         </w:trPr>
         <w:tc>
           <w:tcPr>
@@ -277,7 +275,7 @@
       </w:tr>
       <w:tr>
         <w:trPr>
-          <w:trHeight w:val="504"/>
+          <w:trHeight w:val="397"/>
         </w:trPr>
         <w:tc>
           <w:tcPr>
@@ -302,7 +300,7 @@
       </w:tr>
       <w:tr>
         <w:trPr>
-          <w:trHeight w:val="504"/>
+          <w:trHeight w:val="397"/>
         </w:trPr>
         <w:tc>
           <w:tcPr>
@@ -327,7 +325,7 @@
       </w:tr>
       <w:tr>
         <w:trPr>
-          <w:trHeight w:val="504"/>
+          <w:trHeight w:val="397"/>
         </w:trPr>
         <w:tc>
           <w:tcPr>
@@ -353,7 +351,7 @@
       </w:tr>
       <w:tr>
         <w:trPr>
-          <w:trHeight w:val="504"/>
+          <w:trHeight w:val="397"/>
         </w:trPr>
         <w:tc>
           <w:tcPr>
@@ -375,7 +373,7 @@
       </w:tr>
       <w:tr>
         <w:trPr>
-          <w:trHeight w:val="504"/>
+          <w:trHeight w:val="397"/>
         </w:trPr>
         <w:tc>
           <w:tcPr>
@@ -400,7 +398,7 @@
       </w:tr>
       <w:tr>
         <w:trPr>
-          <w:trHeight w:val="504"/>
+          <w:trHeight w:val="397"/>
         </w:trPr>
         <w:tc>
           <w:tcPr>
@@ -425,7 +423,7 @@
       </w:tr>
       <w:tr>
         <w:trPr>
-          <w:trHeight w:val="504"/>
+          <w:trHeight w:val="397"/>
         </w:trPr>
         <w:tc>
           <w:tcPr>
@@ -451,7 +449,7 @@
       </w:tr>
       <w:tr>
         <w:trPr>
-          <w:trHeight w:val="504"/>
+          <w:trHeight w:val="397"/>
         </w:trPr>
         <w:tc>
           <w:tcPr>
@@ -473,7 +471,7 @@
       </w:tr>
       <w:tr>
         <w:trPr>
-          <w:trHeight w:val="504"/>
+          <w:trHeight w:val="397"/>
         </w:trPr>
         <w:tc>
           <w:tcPr>
@@ -495,7 +493,7 @@
       </w:tr>
       <w:tr>
         <w:trPr>
-          <w:trHeight w:val="504"/>
+          <w:trHeight w:val="397"/>
         </w:trPr>
         <w:tc>
           <w:tcPr>
@@ -513,6 +511,201 @@
               <w:t>Rate Modulation</w:t>
             </w:r>
           </w:p>
+        </w:tc>
+      </w:tr>
+    </w:tbl>
+    <w:p/>
+    <w:p/>
+    <w:p>
+      <w:pPr>
+        <w:pStyle w:val="Heading1"/>
+      </w:pPr>
+      <w:r>
+        <w:t>VVI</w:t>
+      </w:r>
+    </w:p>
+    <w:p>
+      <w:pPr>
+        <w:pStyle w:val="ListParagraph"/>
+        <w:numPr>
+          <w:ilvl w:val="0"/>
+          <w:numId w:val="2"/>
+        </w:numPr>
+      </w:pPr>
+      <w:r>
+        <w:t>Ventricular pacing</w:t>
+      </w:r>
+    </w:p>
+    <w:p>
+      <w:pPr>
+        <w:pStyle w:val="ListParagraph"/>
+        <w:numPr>
+          <w:ilvl w:val="0"/>
+          <w:numId w:val="2"/>
+        </w:numPr>
+      </w:pPr>
+      <w:r>
+        <w:t>Ventricular sensing</w:t>
+      </w:r>
+    </w:p>
+    <w:p>
+      <w:pPr>
+        <w:pStyle w:val="ListParagraph"/>
+        <w:numPr>
+          <w:ilvl w:val="0"/>
+          <w:numId w:val="2"/>
+        </w:numPr>
+      </w:pPr>
+      <w:r>
+        <w:t>Sensed intrinsic QRS inhibits ventricular pacing</w:t>
+      </w:r>
+    </w:p>
+    <w:p/>
+    <w:p>
+      <w:pPr>
+        <w:pStyle w:val="Heading1"/>
+      </w:pPr>
+      <w:r>
+        <w:t>Requirements Likely to Change</w:t>
+      </w:r>
+    </w:p>
+    <w:tbl>
+      <w:tblPr>
+        <w:tblStyle w:val="TableGrid"/>
+        <w:tblW w:w="0" w:type="auto"/>
+        <w:tblLook w:val="04A0" w:firstRow="1" w:lastRow="0" w:firstColumn="1" w:lastColumn="0" w:noHBand="0" w:noVBand="1"/>
+      </w:tblPr>
+      <w:tblGrid>
+        <w:gridCol w:w="4675"/>
+        <w:gridCol w:w="4675"/>
+      </w:tblGrid>
+      <w:tr>
+        <w:trPr>
+          <w:trHeight w:val="109"/>
+        </w:trPr>
+        <w:tc>
+          <w:tcPr>
+            <w:tcW w:w="4675" w:type="dxa"/>
+            <w:shd w:val="clear" w:color="auto" w:fill="D9D9D9" w:themeFill="background1" w:themeFillShade="D9"/>
+          </w:tcPr>
+          <w:p>
+            <w:pPr>
+              <w:rPr>
+                <w:b/>
+              </w:rPr>
+            </w:pPr>
+            <w:r>
+              <w:rPr>
+                <w:b/>
+              </w:rPr>
+              <w:t>Requirement</w:t>
+            </w:r>
+          </w:p>
+        </w:tc>
+        <w:tc>
+          <w:tcPr>
+            <w:tcW w:w="4675" w:type="dxa"/>
+            <w:shd w:val="clear" w:color="auto" w:fill="D9D9D9" w:themeFill="background1" w:themeFillShade="D9"/>
+          </w:tcPr>
+          <w:p>
+            <w:pPr>
+              <w:rPr>
+                <w:b/>
+              </w:rPr>
+            </w:pPr>
+            <w:r>
+              <w:rPr>
+                <w:b/>
+              </w:rPr>
+              <w:t>Explanation</w:t>
+            </w:r>
+          </w:p>
+        </w:tc>
+      </w:tr>
+      <w:tr>
+        <w:tc>
+          <w:tcPr>
+            <w:tcW w:w="4675" w:type="dxa"/>
+          </w:tcPr>
+          <w:p>
+            <w:r>
+              <w:t>Base Heart Rate</w:t>
+            </w:r>
+          </w:p>
+        </w:tc>
+        <w:tc>
+          <w:tcPr>
+            <w:tcW w:w="4675" w:type="dxa"/>
+          </w:tcPr>
+          <w:p>
+            <w:r>
+              <w:t>Depending on patient age /  level of physical activity, resting base heart rate should be customizable.</w:t>
+            </w:r>
+          </w:p>
+        </w:tc>
+      </w:tr>
+      <w:tr>
+        <w:tc>
+          <w:tcPr>
+            <w:tcW w:w="4675" w:type="dxa"/>
+          </w:tcPr>
+          <w:p>
+            <w:r>
+              <w:t>Pace Voltage Applied</w:t>
+            </w:r>
+          </w:p>
+        </w:tc>
+        <w:tc>
+          <w:tcPr>
+            <w:tcW w:w="4675" w:type="dxa"/>
+          </w:tcPr>
+          <w:p>
+            <w:r>
+              <w:t xml:space="preserve">As scar-tissue generates over-top of pacemaker leads, resistance </w:t>
+            </w:r>
+            <w:r>
+              <w:t>between leads subject to change. Applied voltage to induce ventricular contraction may need to be changed accordingly.</w:t>
+            </w:r>
+          </w:p>
+        </w:tc>
+      </w:tr>
+      <w:tr>
+        <w:tc>
+          <w:tcPr>
+            <w:tcW w:w="4675" w:type="dxa"/>
+          </w:tcPr>
+          <w:p>
+            <w:r>
+              <w:t>Logged Detail of Cardiac Events Detected</w:t>
+            </w:r>
+          </w:p>
+        </w:tc>
+        <w:tc>
+          <w:tcPr>
+            <w:tcW w:w="4675" w:type="dxa"/>
+          </w:tcPr>
+          <w:p>
+            <w:r>
+              <w:t>Detailed logs of cardiac events may be kept for diagnostic purposes, however, given an abundance of such events, detail may need to be decreased in order to preserve storage space.</w:t>
+            </w:r>
+          </w:p>
+        </w:tc>
+      </w:tr>
+      <w:tr>
+        <w:tc>
+          <w:tcPr>
+            <w:tcW w:w="4675" w:type="dxa"/>
+          </w:tcPr>
+          <w:p>
+            <w:bookmarkStart w:id="0" w:name="_GoBack"/>
+            <w:bookmarkEnd w:id="0"/>
+          </w:p>
+        </w:tc>
+        <w:tc>
+          <w:tcPr>
+            <w:tcW w:w="4675" w:type="dxa"/>
+          </w:tcPr>
+          <w:p/>
         </w:tc>
       </w:tr>
     </w:tbl>
@@ -580,6 +773,95 @@
 <file path=word/numbering.xml><?xml version="1.0" encoding="utf-8"?>
 <w:numbering xmlns:wpc="http://schemas.microsoft.com/office/word/2010/wordprocessingCanvas" xmlns:mc="http://schemas.openxmlformats.org/markup-compatibility/2006" xmlns:o="urn:schemas-microsoft-com:office:office" xmlns:r="http://schemas.openxmlformats.org/officeDocument/2006/relationships" xmlns:m="http://schemas.openxmlformats.org/officeDocument/2006/math" xmlns:v="urn:schemas-microsoft-com:vml" xmlns:wp14="http://schemas.microsoft.com/office/word/2010/wordprocessingDrawing" xmlns:wp="http://schemas.openxmlformats.org/drawingml/2006/wordprocessingDrawing" xmlns:w10="urn:schemas-microsoft-com:office:word" xmlns:w="http://schemas.openxmlformats.org/wordprocessingml/2006/main" xmlns:w14="http://schemas.microsoft.com/office/word/2010/wordml" xmlns:w15="http://schemas.microsoft.com/office/word/2012/wordml" xmlns:wpg="http://schemas.microsoft.com/office/word/2010/wordprocessingGroup" xmlns:wpi="http://schemas.microsoft.com/office/word/2010/wordprocessingInk" xmlns:wne="http://schemas.microsoft.com/office/word/2006/wordml" xmlns:wps="http://schemas.microsoft.com/office/word/2010/wordprocessingShape" mc:Ignorable="w14 w15 wp14">
   <w:abstractNum w:abstractNumId="0">
+    <w:nsid w:val="0D6514EA"/>
+    <w:multiLevelType w:val="hybridMultilevel"/>
+    <w:tmpl w:val="D8BC21EA"/>
+    <w:lvl w:ilvl="0" w:tplc="1009000F">
+      <w:start w:val="1"/>
+      <w:numFmt w:val="decimal"/>
+      <w:lvlText w:val="%1."/>
+      <w:lvlJc w:val="left"/>
+      <w:pPr>
+        <w:ind w:left="720" w:hanging="360"/>
+      </w:pPr>
+      <w:rPr>
+        <w:rFonts w:hint="default"/>
+      </w:rPr>
+    </w:lvl>
+    <w:lvl w:ilvl="1" w:tplc="10090019" w:tentative="1">
+      <w:start w:val="1"/>
+      <w:numFmt w:val="lowerLetter"/>
+      <w:lvlText w:val="%2."/>
+      <w:lvlJc w:val="left"/>
+      <w:pPr>
+        <w:ind w:left="1440" w:hanging="360"/>
+      </w:pPr>
+    </w:lvl>
+    <w:lvl w:ilvl="2" w:tplc="1009001B" w:tentative="1">
+      <w:start w:val="1"/>
+      <w:numFmt w:val="lowerRoman"/>
+      <w:lvlText w:val="%3."/>
+      <w:lvlJc w:val="right"/>
+      <w:pPr>
+        <w:ind w:left="2160" w:hanging="180"/>
+      </w:pPr>
+    </w:lvl>
+    <w:lvl w:ilvl="3" w:tplc="1009000F" w:tentative="1">
+      <w:start w:val="1"/>
+      <w:numFmt w:val="decimal"/>
+      <w:lvlText w:val="%4."/>
+      <w:lvlJc w:val="left"/>
+      <w:pPr>
+        <w:ind w:left="2880" w:hanging="360"/>
+      </w:pPr>
+    </w:lvl>
+    <w:lvl w:ilvl="4" w:tplc="10090019" w:tentative="1">
+      <w:start w:val="1"/>
+      <w:numFmt w:val="lowerLetter"/>
+      <w:lvlText w:val="%5."/>
+      <w:lvlJc w:val="left"/>
+      <w:pPr>
+        <w:ind w:left="3600" w:hanging="360"/>
+      </w:pPr>
+    </w:lvl>
+    <w:lvl w:ilvl="5" w:tplc="1009001B" w:tentative="1">
+      <w:start w:val="1"/>
+      <w:numFmt w:val="lowerRoman"/>
+      <w:lvlText w:val="%6."/>
+      <w:lvlJc w:val="right"/>
+      <w:pPr>
+        <w:ind w:left="4320" w:hanging="180"/>
+      </w:pPr>
+    </w:lvl>
+    <w:lvl w:ilvl="6" w:tplc="1009000F" w:tentative="1">
+      <w:start w:val="1"/>
+      <w:numFmt w:val="decimal"/>
+      <w:lvlText w:val="%7."/>
+      <w:lvlJc w:val="left"/>
+      <w:pPr>
+        <w:ind w:left="5040" w:hanging="360"/>
+      </w:pPr>
+    </w:lvl>
+    <w:lvl w:ilvl="7" w:tplc="10090019" w:tentative="1">
+      <w:start w:val="1"/>
+      <w:numFmt w:val="lowerLetter"/>
+      <w:lvlText w:val="%8."/>
+      <w:lvlJc w:val="left"/>
+      <w:pPr>
+        <w:ind w:left="5760" w:hanging="360"/>
+      </w:pPr>
+    </w:lvl>
+    <w:lvl w:ilvl="8" w:tplc="1009001B" w:tentative="1">
+      <w:start w:val="1"/>
+      <w:numFmt w:val="lowerRoman"/>
+      <w:lvlText w:val="%9."/>
+      <w:lvlJc w:val="right"/>
+      <w:pPr>
+        <w:ind w:left="6480" w:hanging="180"/>
+      </w:pPr>
+    </w:lvl>
+  </w:abstractNum>
+  <w:abstractNum w:abstractNumId="1">
     <w:nsid w:val="113A1352"/>
     <w:multiLevelType w:val="hybridMultilevel"/>
     <w:tmpl w:val="C5D2AE90"/>
@@ -693,8 +975,245 @@
       </w:rPr>
     </w:lvl>
   </w:abstractNum>
+  <w:abstractNum w:abstractNumId="2">
+    <w:nsid w:val="4DA61A6D"/>
+    <w:multiLevelType w:val="hybridMultilevel"/>
+    <w:tmpl w:val="F070BC18"/>
+    <w:lvl w:ilvl="0" w:tplc="B73E7AB2">
+      <w:start w:val="1"/>
+      <w:numFmt w:val="bullet"/>
+      <w:lvlRestart w:val="0"/>
+      <w:lvlText w:val=""/>
+      <w:lvlJc w:val="left"/>
+      <w:pPr>
+        <w:ind w:left="720" w:hanging="363"/>
+      </w:pPr>
+      <w:rPr>
+        <w:rFonts w:ascii="Symbol" w:hAnsi="Symbol" w:hint="default"/>
+      </w:rPr>
+    </w:lvl>
+    <w:lvl w:ilvl="1" w:tplc="10090003" w:tentative="1">
+      <w:start w:val="1"/>
+      <w:numFmt w:val="bullet"/>
+      <w:lvlText w:val="o"/>
+      <w:lvlJc w:val="left"/>
+      <w:pPr>
+        <w:ind w:left="1440" w:hanging="360"/>
+      </w:pPr>
+      <w:rPr>
+        <w:rFonts w:ascii="Courier New" w:hAnsi="Courier New" w:cs="Courier New" w:hint="default"/>
+      </w:rPr>
+    </w:lvl>
+    <w:lvl w:ilvl="2" w:tplc="10090005" w:tentative="1">
+      <w:start w:val="1"/>
+      <w:numFmt w:val="bullet"/>
+      <w:lvlText w:val=""/>
+      <w:lvlJc w:val="left"/>
+      <w:pPr>
+        <w:ind w:left="2160" w:hanging="360"/>
+      </w:pPr>
+      <w:rPr>
+        <w:rFonts w:ascii="Wingdings" w:hAnsi="Wingdings" w:hint="default"/>
+      </w:rPr>
+    </w:lvl>
+    <w:lvl w:ilvl="3" w:tplc="10090001" w:tentative="1">
+      <w:start w:val="1"/>
+      <w:numFmt w:val="bullet"/>
+      <w:lvlText w:val=""/>
+      <w:lvlJc w:val="left"/>
+      <w:pPr>
+        <w:ind w:left="2880" w:hanging="360"/>
+      </w:pPr>
+      <w:rPr>
+        <w:rFonts w:ascii="Symbol" w:hAnsi="Symbol" w:hint="default"/>
+      </w:rPr>
+    </w:lvl>
+    <w:lvl w:ilvl="4" w:tplc="10090003" w:tentative="1">
+      <w:start w:val="1"/>
+      <w:numFmt w:val="bullet"/>
+      <w:lvlText w:val="o"/>
+      <w:lvlJc w:val="left"/>
+      <w:pPr>
+        <w:ind w:left="3600" w:hanging="360"/>
+      </w:pPr>
+      <w:rPr>
+        <w:rFonts w:ascii="Courier New" w:hAnsi="Courier New" w:cs="Courier New" w:hint="default"/>
+      </w:rPr>
+    </w:lvl>
+    <w:lvl w:ilvl="5" w:tplc="10090005" w:tentative="1">
+      <w:start w:val="1"/>
+      <w:numFmt w:val="bullet"/>
+      <w:lvlText w:val=""/>
+      <w:lvlJc w:val="left"/>
+      <w:pPr>
+        <w:ind w:left="4320" w:hanging="360"/>
+      </w:pPr>
+      <w:rPr>
+        <w:rFonts w:ascii="Wingdings" w:hAnsi="Wingdings" w:hint="default"/>
+      </w:rPr>
+    </w:lvl>
+    <w:lvl w:ilvl="6" w:tplc="10090001" w:tentative="1">
+      <w:start w:val="1"/>
+      <w:numFmt w:val="bullet"/>
+      <w:lvlText w:val=""/>
+      <w:lvlJc w:val="left"/>
+      <w:pPr>
+        <w:ind w:left="5040" w:hanging="360"/>
+      </w:pPr>
+      <w:rPr>
+        <w:rFonts w:ascii="Symbol" w:hAnsi="Symbol" w:hint="default"/>
+      </w:rPr>
+    </w:lvl>
+    <w:lvl w:ilvl="7" w:tplc="10090003" w:tentative="1">
+      <w:start w:val="1"/>
+      <w:numFmt w:val="bullet"/>
+      <w:lvlText w:val="o"/>
+      <w:lvlJc w:val="left"/>
+      <w:pPr>
+        <w:ind w:left="5760" w:hanging="360"/>
+      </w:pPr>
+      <w:rPr>
+        <w:rFonts w:ascii="Courier New" w:hAnsi="Courier New" w:cs="Courier New" w:hint="default"/>
+      </w:rPr>
+    </w:lvl>
+    <w:lvl w:ilvl="8" w:tplc="10090005" w:tentative="1">
+      <w:start w:val="1"/>
+      <w:numFmt w:val="bullet"/>
+      <w:lvlText w:val=""/>
+      <w:lvlJc w:val="left"/>
+      <w:pPr>
+        <w:ind w:left="6480" w:hanging="360"/>
+      </w:pPr>
+      <w:rPr>
+        <w:rFonts w:ascii="Wingdings" w:hAnsi="Wingdings" w:hint="default"/>
+      </w:rPr>
+    </w:lvl>
+  </w:abstractNum>
+  <w:abstractNum w:abstractNumId="3">
+    <w:nsid w:val="701523A4"/>
+    <w:multiLevelType w:val="hybridMultilevel"/>
+    <w:tmpl w:val="E7B0FEBE"/>
+    <w:lvl w:ilvl="0" w:tplc="B73E7AB2">
+      <w:start w:val="1"/>
+      <w:numFmt w:val="bullet"/>
+      <w:lvlRestart w:val="0"/>
+      <w:lvlText w:val=""/>
+      <w:lvlJc w:val="left"/>
+      <w:pPr>
+        <w:ind w:left="720" w:hanging="363"/>
+      </w:pPr>
+      <w:rPr>
+        <w:rFonts w:ascii="Symbol" w:hAnsi="Symbol" w:hint="default"/>
+      </w:rPr>
+    </w:lvl>
+    <w:lvl w:ilvl="1" w:tplc="10090003" w:tentative="1">
+      <w:start w:val="1"/>
+      <w:numFmt w:val="bullet"/>
+      <w:lvlText w:val="o"/>
+      <w:lvlJc w:val="left"/>
+      <w:pPr>
+        <w:ind w:left="1440" w:hanging="360"/>
+      </w:pPr>
+      <w:rPr>
+        <w:rFonts w:ascii="Courier New" w:hAnsi="Courier New" w:cs="Courier New" w:hint="default"/>
+      </w:rPr>
+    </w:lvl>
+    <w:lvl w:ilvl="2" w:tplc="10090005" w:tentative="1">
+      <w:start w:val="1"/>
+      <w:numFmt w:val="bullet"/>
+      <w:lvlText w:val=""/>
+      <w:lvlJc w:val="left"/>
+      <w:pPr>
+        <w:ind w:left="2160" w:hanging="360"/>
+      </w:pPr>
+      <w:rPr>
+        <w:rFonts w:ascii="Wingdings" w:hAnsi="Wingdings" w:hint="default"/>
+      </w:rPr>
+    </w:lvl>
+    <w:lvl w:ilvl="3" w:tplc="10090001" w:tentative="1">
+      <w:start w:val="1"/>
+      <w:numFmt w:val="bullet"/>
+      <w:lvlText w:val=""/>
+      <w:lvlJc w:val="left"/>
+      <w:pPr>
+        <w:ind w:left="2880" w:hanging="360"/>
+      </w:pPr>
+      <w:rPr>
+        <w:rFonts w:ascii="Symbol" w:hAnsi="Symbol" w:hint="default"/>
+      </w:rPr>
+    </w:lvl>
+    <w:lvl w:ilvl="4" w:tplc="10090003" w:tentative="1">
+      <w:start w:val="1"/>
+      <w:numFmt w:val="bullet"/>
+      <w:lvlText w:val="o"/>
+      <w:lvlJc w:val="left"/>
+      <w:pPr>
+        <w:ind w:left="3600" w:hanging="360"/>
+      </w:pPr>
+      <w:rPr>
+        <w:rFonts w:ascii="Courier New" w:hAnsi="Courier New" w:cs="Courier New" w:hint="default"/>
+      </w:rPr>
+    </w:lvl>
+    <w:lvl w:ilvl="5" w:tplc="10090005" w:tentative="1">
+      <w:start w:val="1"/>
+      <w:numFmt w:val="bullet"/>
+      <w:lvlText w:val=""/>
+      <w:lvlJc w:val="left"/>
+      <w:pPr>
+        <w:ind w:left="4320" w:hanging="360"/>
+      </w:pPr>
+      <w:rPr>
+        <w:rFonts w:ascii="Wingdings" w:hAnsi="Wingdings" w:hint="default"/>
+      </w:rPr>
+    </w:lvl>
+    <w:lvl w:ilvl="6" w:tplc="10090001" w:tentative="1">
+      <w:start w:val="1"/>
+      <w:numFmt w:val="bullet"/>
+      <w:lvlText w:val=""/>
+      <w:lvlJc w:val="left"/>
+      <w:pPr>
+        <w:ind w:left="5040" w:hanging="360"/>
+      </w:pPr>
+      <w:rPr>
+        <w:rFonts w:ascii="Symbol" w:hAnsi="Symbol" w:hint="default"/>
+      </w:rPr>
+    </w:lvl>
+    <w:lvl w:ilvl="7" w:tplc="10090003" w:tentative="1">
+      <w:start w:val="1"/>
+      <w:numFmt w:val="bullet"/>
+      <w:lvlText w:val="o"/>
+      <w:lvlJc w:val="left"/>
+      <w:pPr>
+        <w:ind w:left="5760" w:hanging="360"/>
+      </w:pPr>
+      <w:rPr>
+        <w:rFonts w:ascii="Courier New" w:hAnsi="Courier New" w:cs="Courier New" w:hint="default"/>
+      </w:rPr>
+    </w:lvl>
+    <w:lvl w:ilvl="8" w:tplc="10090005" w:tentative="1">
+      <w:start w:val="1"/>
+      <w:numFmt w:val="bullet"/>
+      <w:lvlText w:val=""/>
+      <w:lvlJc w:val="left"/>
+      <w:pPr>
+        <w:ind w:left="6480" w:hanging="360"/>
+      </w:pPr>
+      <w:rPr>
+        <w:rFonts w:ascii="Wingdings" w:hAnsi="Wingdings" w:hint="default"/>
+      </w:rPr>
+    </w:lvl>
+  </w:abstractNum>
   <w:num w:numId="1">
+    <w:abstractNumId w:val="1"/>
+  </w:num>
+  <w:num w:numId="2">
+    <w:abstractNumId w:val="2"/>
+  </w:num>
+  <w:num w:numId="3">
     <w:abstractNumId w:val="0"/>
+  </w:num>
+  <w:num w:numId="4">
+    <w:abstractNumId w:val="3"/>
   </w:num>
 </w:numbering>
 </file>

</xml_diff>